<commit_message>
finish intro and content placeholder
</commit_message>
<xml_diff>
--- a/WebsiteContent.docx
+++ b/WebsiteContent.docx
@@ -10,6 +10,51 @@
     <w:p/>
     <w:p>
       <w:r>
+        <w:t>There are many different ways to synthesise sound, from adding sine tones together (additive synthesis) to using oscillators as ways to modulate the sound (FM synthesis)</w:t>
+      </w:r>
+      <w:r>
+        <w:t>.</w:t>
+      </w:r>
+      <w:r>
+        <w:t xml:space="preserve"> </w:t>
+      </w:r>
+      <w:r>
+        <w:t>H</w:t>
+      </w:r>
+      <w:r>
+        <w:t>owever</w:t>
+      </w:r>
+      <w:r>
+        <w:t>,</w:t>
+      </w:r>
+      <w:r>
+        <w:t xml:space="preserve"> these methods have a few issues, namely that sound synthetic and lack the warm related to acoustic instruments and they’re harder to control [1].</w:t>
+      </w:r>
+    </w:p>
+    <w:p/>
+    <w:p>
+      <w:r>
+        <w:t xml:space="preserve">Physical modelling is different from these ways of synthesis, instead of focusing on sine waves, it models the system based on real-world equations. It produces </w:t>
+      </w:r>
+      <w:r>
+        <w:t xml:space="preserve">a more natural sound, and allows the user to use more meaningful ways to define it. The method of physical modelling synthesis that will be used is digital waveguide (DWG) synthesis. This works by modelling wave propagations found in tubes or strings using multiple delay lines. </w:t>
+      </w:r>
+    </w:p>
+    <w:p/>
+    <w:p>
+      <w:r>
+        <w:t>Physical modelling definition</w:t>
+      </w:r>
+    </w:p>
+    <w:p/>
+    <w:p>
+      <w:r>
+        <w:t>Use of voice synth in real world</w:t>
+      </w:r>
+    </w:p>
+    <w:p/>
+    <w:p>
+      <w:r>
         <w:t>Voice synthesis is different from other types of synthesis, the voice is a very rich and expressive sound source, so this adds more challenges. Due to the rich variety of the voice, there are numerous ways to synthesise the voice, most models start by looking at the vocal tract as a 17cm tube with the lips and mouth at one end and the glottis at the other</w:t>
       </w:r>
       <w:r>
@@ -61,25 +106,19 @@
         <w:t xml:space="preserve"> Using the Kelly-Lochbaum vocal tract model we </w:t>
       </w:r>
       <w:r>
-        <w:t xml:space="preserve">can </w:t>
-      </w:r>
-      <w:r>
-        <w:t xml:space="preserve">split </w:t>
-      </w:r>
-      <w:r>
-        <w:t xml:space="preserve">it </w:t>
-      </w:r>
-      <w:r>
-        <w:t>up into multiple sections</w:t>
-      </w:r>
-      <w:r>
-        <w:t>, each section has a specific area which changes relating on the vowel being produced (Figure 2). We can then model</w:t>
-      </w:r>
-      <w:r>
-        <w:t xml:space="preserve"> the vocal tract as a series of standard digital waveguides. This idea was used in collaboration with Max Matthews in the first synthesis of singing voice on an IBM computer. The video below is the result</w:t>
-      </w:r>
-      <w:r>
-        <w:t>.</w:t>
+        <w:t xml:space="preserve">can split it up into multiple sections, each section has a specific area which changes relating </w:t>
+      </w:r>
+      <w:r>
+        <w:t>to</w:t>
+      </w:r>
+      <w:r>
+        <w:t xml:space="preserve"> the vowel being produced (Figure 2). We can then model</w:t>
+      </w:r>
+      <w:r>
+        <w:t xml:space="preserve"> the vocal tract as a series of standard digital waveguides. This idea was used in collaboration with Max Matthews in the first synthesis of singing voice on an IBM computer</w:t>
+      </w:r>
+      <w:r>
+        <w:t xml:space="preserve">, it is now possible to use AI to create custom voices using software such as resemble.ai [2] </w:t>
       </w:r>
     </w:p>
     <w:p/>
@@ -117,7 +156,14 @@
           <w:i/>
           <w:iCs/>
         </w:rPr>
-        <w:t>[1</w:t>
+        <w:t>[</w:t>
+      </w:r>
+      <w:r>
+        <w:rPr>
+          <w:i/>
+          <w:iCs/>
+        </w:rPr>
+        <w:t>3</w:t>
       </w:r>
       <w:r>
         <w:rPr>
@@ -147,7 +193,28 @@
           <w:i/>
           <w:iCs/>
         </w:rPr>
-        <w:t>Figure 2 Area of Vocal Tract, from the Glottis end [2]</w:t>
+        <w:t xml:space="preserve">Figure </w:t>
+      </w:r>
+      <w:r>
+        <w:rPr>
+          <w:i/>
+          <w:iCs/>
+        </w:rPr>
+        <w:t>2</w:t>
+      </w:r>
+      <w:r>
+        <w:rPr>
+          <w:i/>
+          <w:iCs/>
+        </w:rPr>
+        <w:t xml:space="preserve"> Area of Vocal Tract, from the Glottis end </w:t>
+      </w:r>
+      <w:r>
+        <w:rPr>
+          <w:i/>
+          <w:iCs/>
+        </w:rPr>
+        <w:t>[4]</w:t>
       </w:r>
     </w:p>
     <w:p/>
@@ -174,21 +241,69 @@
         <w:t xml:space="preserve"> vocal model</w:t>
       </w:r>
       <w:r>
-        <w:t xml:space="preserve"> and the work done in Labs. The code produces dipthongs, monothongs, plosives as well as allowing the use of noise, LF and LF with Vibrato as the excitation.</w:t>
-      </w:r>
-      <w:r>
-        <w:t xml:space="preserve"> Plosives can be inserted at any pint during the vowel production, and dipthongs can be produced between any two monothongs. This can produce some dipthongs that would not naturally be produced by the human voice.</w:t>
+        <w:t xml:space="preserve"> and the work done in Labs.</w:t>
+      </w:r>
+      <w:r>
+        <w:t xml:space="preserve"> It is based of </w:t>
+      </w:r>
+      <w:r>
+        <w:t xml:space="preserve">the work by Kelly Lochbaum, and implements the vocal tract as a series of cylindrical tubes with differing impedances, at the intersections between each tube it uses a Kelly Lochbaum scattering junction [5]. </w:t>
+      </w:r>
+      <w:r>
+        <w:t>Figure 3 shows the 1D model and details how the area components (A) relate to the impedance (Z) with the scattering junctions (J) being between each section.</w:t>
+      </w:r>
+    </w:p>
+    <w:p/>
+    <w:p>
+      <w:r>
+        <w:t xml:space="preserve">The code produces </w:t>
+      </w:r>
+      <w:r>
+        <w:t>diphthongs</w:t>
+      </w:r>
+      <w:r>
+        <w:t xml:space="preserve">, </w:t>
+      </w:r>
+      <w:r>
+        <w:t>monophthongs</w:t>
+      </w:r>
+      <w:r>
+        <w:t>, plosives as well as allowing the use of noise, LF and LF with Vibrato as the excitation.</w:t>
+      </w:r>
+      <w:r>
+        <w:t xml:space="preserve"> Plosives can be inserted at any pint during the vowel production, and </w:t>
+      </w:r>
+      <w:r>
+        <w:t>diphthongs</w:t>
+      </w:r>
+      <w:r>
+        <w:t xml:space="preserve"> can be produced between any two </w:t>
+      </w:r>
+      <w:r>
+        <w:t>monophthongs</w:t>
+      </w:r>
+      <w:r>
+        <w:t xml:space="preserve">. This can produce some </w:t>
+      </w:r>
+      <w:r>
+        <w:t>diphthongs</w:t>
+      </w:r>
+      <w:r>
+        <w:t xml:space="preserve"> that would not naturally be produced by the human voice.</w:t>
       </w:r>
       <w:r>
         <w:t xml:space="preserve"> The table below highlights all the</w:t>
       </w:r>
       <w:r>
-        <w:t xml:space="preserve"> monothongs</w:t>
-      </w:r>
-      <w:r>
         <w:t xml:space="preserve"> </w:t>
       </w:r>
       <w:r>
+        <w:t>monophthongs</w:t>
+      </w:r>
+      <w:r>
+        <w:t xml:space="preserve"> </w:t>
+      </w:r>
+      <w:r>
         <w:t>(</w:t>
       </w:r>
       <w:r>
@@ -201,11 +316,24 @@
         <w:t xml:space="preserve"> the system can produce</w:t>
       </w:r>
       <w:r>
-        <w:t>, the other table highlights dipthongs the system can produce with the two variables needed to make it sound</w:t>
+        <w:t xml:space="preserve">, the other table </w:t>
+      </w:r>
+      <w:r>
+        <w:lastRenderedPageBreak/>
+        <w:t xml:space="preserve">highlights </w:t>
+      </w:r>
+      <w:r>
+        <w:t>diphthongs</w:t>
+      </w:r>
+      <w:r>
+        <w:t xml:space="preserve"> the system can produce with the two variables needed to make it sound</w:t>
       </w:r>
       <w:r>
         <w:t>.</w:t>
       </w:r>
+    </w:p>
+    <w:p/>
+    <w:p>
       <w:r>
         <w:t xml:space="preserve"> Clicking on the IPA representation will link to the examples further down the page.</w:t>
       </w:r>
@@ -1251,7 +1379,13 @@
         <w:t>.</w:t>
       </w:r>
       <w:r>
-        <w:t xml:space="preserve"> The phomeme being synthesised is &lt;b&gt;a&lt;/b&gt;.</w:t>
+        <w:t xml:space="preserve"> The </w:t>
+      </w:r>
+      <w:r>
+        <w:t>phoneme</w:t>
+      </w:r>
+      <w:r>
+        <w:t xml:space="preserve"> being synthesised is &lt;b&gt;a&lt;/b&gt;.</w:t>
       </w:r>
     </w:p>
     <w:p/>
@@ -1263,7 +1397,7 @@
         <w:t xml:space="preserve"> and implementing the different excitement types</w:t>
       </w:r>
       <w:r>
-        <w:t xml:space="preserve">, the next stage was to focus on was creating plosives. Plosives are as as simple as stopping the </w:t>
+        <w:t xml:space="preserve">, the next stage was to focus on was creating plosives. Plosives are as simple as stopping the </w:t>
       </w:r>
       <w:r>
         <w:t>sound midway through creating it. The code works by creating an envelope that goes from 0 to 1 over 1/8</w:t>
@@ -1288,6 +1422,30 @@
       </w:r>
       <w:r>
         <w:t xml:space="preserve"> (bird).</w:t>
+      </w:r>
+    </w:p>
+    <w:p/>
+    <w:p>
+      <w:r>
+        <w:t xml:space="preserve">After creating plosives and excitation, the next feature to look at was creating </w:t>
+      </w:r>
+      <w:r>
+        <w:t>diphthongs</w:t>
+      </w:r>
+      <w:r>
+        <w:t xml:space="preserve">. These are created by transitioning from one </w:t>
+      </w:r>
+      <w:r>
+        <w:t>monophthong</w:t>
+      </w:r>
+      <w:r>
+        <w:t xml:space="preserve"> to another mid-way through. The code allows the user to specify two </w:t>
+      </w:r>
+      <w:r>
+        <w:t>monophthongs</w:t>
+      </w:r>
+      <w:r>
+        <w:t xml:space="preserve"> and transition between the two. This allows the user to create sounds that might not be normally produced.</w:t>
       </w:r>
     </w:p>
     <w:p/>
@@ -1305,10 +1463,7 @@
         <w:t>1</w:t>
       </w:r>
       <w:r>
-        <w:t xml:space="preserve">] </w:t>
-      </w:r>
-      <w:r>
-        <w:t>Loy, G., &amp; Chowning, J. (2007). Sound Synthesis. In Musimathics, Volume 2: The Mathematical Foundations of Music (pp. 363-452). Cambridge, Massachusetts; London, England: The MIT Press. doi:10.2307/j.ctt5hhm8g.14</w:t>
+        <w:t xml:space="preserve">]"The Project - NESS", NESS, 2021. [Online]. Available: https://www.ness.music.ed.ac.uk/project. </w:t>
       </w:r>
     </w:p>
     <w:p>
@@ -1319,11 +1474,140 @@
         </w:numPr>
       </w:pPr>
       <w:r>
-        <w:t xml:space="preserve">[2] </w:t>
+        <w:t>[</w:t>
+      </w:r>
+      <w:r>
+        <w:t>2</w:t>
+      </w:r>
+      <w:r>
+        <w:t xml:space="preserve">]"AI Generated Voices ~ Resemble AI", Resemble AI, 2021. [Online]. Available: https://www.resemble.ai/. </w:t>
+      </w:r>
+    </w:p>
+    <w:p>
+      <w:pPr>
+        <w:numPr>
+          <w:ilvl w:val="0"/>
+          <w:numId w:val="1"/>
+        </w:numPr>
+      </w:pPr>
+      <w:r>
+        <w:t>[</w:t>
+      </w:r>
+      <w:r>
+        <w:t>3</w:t>
+      </w:r>
+      <w:r>
+        <w:t xml:space="preserve">] </w:t>
+      </w:r>
+      <w:r>
+        <w:t>Loy, G., &amp; Chowning, J. (2007). Sound Synthesis. In Musimathics, Volume 2: The Mathematical Foundations of Music (pp. 363-452). Cambridge, Massachusetts; London, England: The MIT Press. doi:10.2307/j.ctt5hhm8g.14</w:t>
+      </w:r>
+    </w:p>
+    <w:p>
+      <w:pPr>
+        <w:numPr>
+          <w:ilvl w:val="0"/>
+          <w:numId w:val="1"/>
+        </w:numPr>
+      </w:pPr>
+      <w:r>
+        <w:t>[4]</w:t>
+      </w:r>
+      <w:r>
+        <w:t xml:space="preserve"> </w:t>
       </w:r>
       <w:r>
         <w:t xml:space="preserve">B. Story and I. Titze, "Parameterization of vocal tract area functions by empirical orthogonal modes", Journal of Phonetics, vol. 26, no. 3, pp. 223-260, 1998. Available: 10.1006/jpho.1998.0076 </w:t>
       </w:r>
+    </w:p>
+    <w:p>
+      <w:pPr>
+        <w:pStyle w:val="ListParagraph"/>
+        <w:numPr>
+          <w:ilvl w:val="0"/>
+          <w:numId w:val="1"/>
+        </w:numPr>
+      </w:pPr>
+      <w:r>
+        <w:rPr>
+          <w:rFonts w:ascii="Arial" w:hAnsi="Arial" w:cs="Arial"/>
+          <w:color w:val="000000"/>
+          <w:sz w:val="20"/>
+          <w:szCs w:val="20"/>
+          <w:shd w:val="clear" w:color="auto" w:fill="FFFFFF"/>
+        </w:rPr>
+        <w:t>[</w:t>
+      </w:r>
+      <w:r>
+        <w:rPr>
+          <w:rFonts w:ascii="Arial" w:hAnsi="Arial" w:cs="Arial"/>
+          <w:color w:val="000000"/>
+          <w:sz w:val="20"/>
+          <w:szCs w:val="20"/>
+          <w:shd w:val="clear" w:color="auto" w:fill="FFFFFF"/>
+        </w:rPr>
+        <w:t>5</w:t>
+      </w:r>
+      <w:r>
+        <w:rPr>
+          <w:rFonts w:ascii="Arial" w:hAnsi="Arial" w:cs="Arial"/>
+          <w:color w:val="000000"/>
+          <w:sz w:val="20"/>
+          <w:szCs w:val="20"/>
+          <w:shd w:val="clear" w:color="auto" w:fill="FFFFFF"/>
+        </w:rPr>
+        <w:t>]</w:t>
+      </w:r>
+      <w:r>
+        <w:rPr>
+          <w:rFonts w:ascii="Arial" w:hAnsi="Arial" w:cs="Arial"/>
+          <w:color w:val="000000"/>
+          <w:sz w:val="20"/>
+          <w:szCs w:val="20"/>
+          <w:shd w:val="clear" w:color="auto" w:fill="FFFFFF"/>
+        </w:rPr>
+        <w:t xml:space="preserve"> </w:t>
+      </w:r>
+      <w:r>
+        <w:rPr>
+          <w:rFonts w:ascii="Arial" w:hAnsi="Arial" w:cs="Arial"/>
+          <w:color w:val="000000"/>
+          <w:sz w:val="20"/>
+          <w:szCs w:val="20"/>
+          <w:shd w:val="clear" w:color="auto" w:fill="FFFFFF"/>
+        </w:rPr>
+        <w:t>J. Mullen, D. Howard and D. Murphy, "Waveguide physical modeling of vocal tract acoustics: flexible formant bandwidth control from increased model dimensionality", </w:t>
+      </w:r>
+      <w:r>
+        <w:rPr>
+          <w:rFonts w:ascii="Arial" w:hAnsi="Arial" w:cs="Arial"/>
+          <w:i/>
+          <w:iCs/>
+          <w:color w:val="000000"/>
+          <w:sz w:val="20"/>
+          <w:szCs w:val="20"/>
+          <w:shd w:val="clear" w:color="auto" w:fill="FFFFFF"/>
+        </w:rPr>
+        <w:t>IEEE Transactions on Audio, Speech and Language Processing</w:t>
+      </w:r>
+      <w:r>
+        <w:rPr>
+          <w:rFonts w:ascii="Arial" w:hAnsi="Arial" w:cs="Arial"/>
+          <w:color w:val="000000"/>
+          <w:sz w:val="20"/>
+          <w:szCs w:val="20"/>
+          <w:shd w:val="clear" w:color="auto" w:fill="FFFFFF"/>
+        </w:rPr>
+        <w:t xml:space="preserve">, vol. 14, no. 3, pp. 964-971, 2006. Available: 10.1109/tsa.2005.858052 </w:t>
+      </w:r>
+    </w:p>
+    <w:p>
+      <w:pPr>
+        <w:numPr>
+          <w:ilvl w:val="0"/>
+          <w:numId w:val="1"/>
+        </w:numPr>
+      </w:pPr>
     </w:p>
     <w:p/>
     <w:sectPr>
@@ -1887,6 +2171,7 @@
   <w:style w:type="character" w:default="1" w:styleId="DefaultParagraphFont">
     <w:name w:val="Default Paragraph Font"/>
     <w:uiPriority w:val="1"/>
+    <w:semiHidden/>
     <w:unhideWhenUsed/>
   </w:style>
   <w:style w:type="table" w:default="1" w:styleId="TableNormal">
@@ -1909,6 +2194,17 @@
     <w:uiPriority w:val="99"/>
     <w:semiHidden/>
     <w:unhideWhenUsed/>
+  </w:style>
+  <w:style w:type="paragraph" w:styleId="ListParagraph">
+    <w:name w:val="List Paragraph"/>
+    <w:basedOn w:val="Normal"/>
+    <w:uiPriority w:val="34"/>
+    <w:qFormat/>
+    <w:rsid w:val="008E7D8A"/>
+    <w:pPr>
+      <w:ind w:left="720"/>
+      <w:contextualSpacing/>
+    </w:pPr>
   </w:style>
 </w:styles>
 </file>

</xml_diff>